<commit_message>
Finished presentation and worked on paper
</commit_message>
<xml_diff>
--- a/Documents/References.docx
+++ b/Documents/References.docx
@@ -58,7 +58,19 @@
           <w:rPr>
             <w:rStyle w:val="Hyperlink"/>
           </w:rPr>
-          <w:t>http://science.time.com/2010/06/28/climate-change-and-space-junk/</w:t>
+          <w:t>http://science.time.com/2010/06/28/climate-change-and-spa</w:t>
+        </w:r>
+        <w:r>
+          <w:rPr>
+            <w:rStyle w:val="Hyperlink"/>
+          </w:rPr>
+          <w:t>c</w:t>
+        </w:r>
+        <w:r>
+          <w:rPr>
+            <w:rStyle w:val="Hyperlink"/>
+          </w:rPr>
+          <w:t>e-junk/</w:t>
         </w:r>
       </w:hyperlink>
     </w:p>
@@ -86,7 +98,23 @@
             <w:rFonts w:eastAsia="Times New Roman"/>
             <w:shd w:val="clear" w:color="auto" w:fill="FFFFFF"/>
           </w:rPr>
-          <w:t>https://www.space.com/6720-space-littering-impact-earths-atmosphere.html</w:t>
+          <w:t>https://www.space.com/6720-sp</w:t>
+        </w:r>
+        <w:r>
+          <w:rPr>
+            <w:rStyle w:val="Hyperlink"/>
+            <w:rFonts w:eastAsia="Times New Roman"/>
+            <w:shd w:val="clear" w:color="auto" w:fill="FFFFFF"/>
+          </w:rPr>
+          <w:t>a</w:t>
+        </w:r>
+        <w:r>
+          <w:rPr>
+            <w:rStyle w:val="Hyperlink"/>
+            <w:rFonts w:eastAsia="Times New Roman"/>
+            <w:shd w:val="clear" w:color="auto" w:fill="FFFFFF"/>
+          </w:rPr>
+          <w:t>ce-littering-impact-earths-atmosphere.html</w:t>
         </w:r>
       </w:hyperlink>
       <w:r>
@@ -96,6 +124,90 @@
           <w:shd w:val="clear" w:color="auto" w:fill="FFFFFF"/>
         </w:rPr>
         <w:t xml:space="preserve"> </w:t>
+      </w:r>
+    </w:p>
+    <w:p>
+      <w:pPr>
+        <w:spacing w:after="200"/>
+      </w:pPr>
+      <w:hyperlink r:id="rId7" w:history="1">
+        <w:r>
+          <w:rPr>
+            <w:rStyle w:val="Hyperlink"/>
+          </w:rPr>
+          <w:t>https://science.</w:t>
+        </w:r>
+        <w:r>
+          <w:rPr>
+            <w:rStyle w:val="Hyperlink"/>
+          </w:rPr>
+          <w:t>s</w:t>
+        </w:r>
+        <w:r>
+          <w:rPr>
+            <w:rStyle w:val="Hyperlink"/>
+          </w:rPr>
+          <w:t>ciencemag.org/content/311/5759/340/tab-pdf</w:t>
+        </w:r>
+      </w:hyperlink>
+      <w:r>
+        <w:t xml:space="preserve"> orbital debris growth and stuff</w:t>
+      </w:r>
+    </w:p>
+    <w:p>
+      <w:pPr>
+        <w:spacing w:after="200"/>
+        <w:rPr>
+          <w:rFonts w:eastAsia="Times New Roman"/>
+          <w:color w:val="333333"/>
+          <w:shd w:val="clear" w:color="auto" w:fill="FFFFFF"/>
+        </w:rPr>
+      </w:pPr>
+      <w:hyperlink r:id="rId8" w:history="1">
+        <w:r>
+          <w:rPr>
+            <w:rStyle w:val="Hyperlink"/>
+            <w:rFonts w:eastAsia="Times New Roman"/>
+            <w:shd w:val="clear" w:color="auto" w:fill="FFFFFF"/>
+          </w:rPr>
+          <w:t>https://doi.org/10.1016/j.asr.2016.04.007</w:t>
+        </w:r>
+      </w:hyperlink>
+      <w:r>
+        <w:rPr>
+          <w:rFonts w:eastAsia="Times New Roman"/>
+          <w:color w:val="333333"/>
+          <w:shd w:val="clear" w:color="auto" w:fill="FFFFFF"/>
+        </w:rPr>
+        <w:t xml:space="preserve"> orbital reflectors</w:t>
+      </w:r>
+    </w:p>
+    <w:p>
+      <w:pPr>
+        <w:spacing w:after="200"/>
+        <w:rPr>
+          <w:rFonts w:eastAsia="Times New Roman"/>
+          <w:color w:val="333333"/>
+          <w:shd w:val="clear" w:color="auto" w:fill="FFFFFF"/>
+        </w:rPr>
+      </w:pPr>
+      <w:hyperlink r:id="rId9" w:history="1">
+        <w:r>
+          <w:rPr>
+            <w:rStyle w:val="Hyperlink"/>
+            <w:rFonts w:eastAsia="Times New Roman"/>
+            <w:shd w:val="clear" w:color="auto" w:fill="FFFFFF"/>
+          </w:rPr>
+          <w:t>https://doi.org/10.1016/j.asr.2012.10.024</w:t>
+        </w:r>
+      </w:hyperlink>
+      <w:r>
+        <w:rPr>
+          <w:rFonts w:eastAsia="Times New Roman"/>
+          <w:color w:val="333333"/>
+          <w:shd w:val="clear" w:color="auto" w:fill="FFFFFF"/>
+        </w:rPr>
+        <w:t xml:space="preserve"> dust reflectors</w:t>
       </w:r>
       <w:bookmarkStart w:id="0" w:name="_GoBack"/>
       <w:bookmarkEnd w:id="0"/>
@@ -123,7 +235,7 @@
     </w:rPrDefault>
     <w:pPrDefault/>
   </w:docDefaults>
-  <w:latentStyles w:defLockedState="0" w:defUIPriority="99" w:defSemiHidden="0" w:defUnhideWhenUsed="0" w:defQFormat="0" w:count="375">
+  <w:latentStyles w:defLockedState="0" w:defUIPriority="99" w:defSemiHidden="0" w:defUnhideWhenUsed="0" w:defQFormat="0" w:count="376">
     <w:lsdException w:name="Normal" w:uiPriority="0" w:qFormat="1"/>
     <w:lsdException w:name="heading 1" w:uiPriority="9" w:qFormat="1"/>
     <w:lsdException w:name="heading 2" w:semiHidden="1" w:uiPriority="9" w:unhideWhenUsed="1" w:qFormat="1"/>
@@ -229,7 +341,6 @@
     <w:lsdException w:name="HTML Sample" w:semiHidden="1" w:unhideWhenUsed="1"/>
     <w:lsdException w:name="HTML Typewriter" w:semiHidden="1" w:unhideWhenUsed="1"/>
     <w:lsdException w:name="HTML Variable" w:semiHidden="1" w:unhideWhenUsed="1"/>
-    <w:lsdException w:name="Normal Table" w:semiHidden="1" w:unhideWhenUsed="1"/>
     <w:lsdException w:name="annotation subject" w:semiHidden="1" w:unhideWhenUsed="1"/>
     <w:lsdException w:name="No List" w:semiHidden="1" w:unhideWhenUsed="1"/>
     <w:lsdException w:name="Outline List 1" w:semiHidden="1" w:unhideWhenUsed="1"/>
@@ -276,10 +387,8 @@
     <w:lsdException w:name="Table Subtle 2" w:semiHidden="1" w:unhideWhenUsed="1"/>
     <w:lsdException w:name="Table Web 1" w:semiHidden="1" w:unhideWhenUsed="1"/>
     <w:lsdException w:name="Table Web 2" w:semiHidden="1" w:unhideWhenUsed="1"/>
-    <w:lsdException w:name="Table Web 3" w:semiHidden="1" w:unhideWhenUsed="1"/>
     <w:lsdException w:name="Balloon Text" w:semiHidden="1" w:unhideWhenUsed="1"/>
     <w:lsdException w:name="Table Grid" w:uiPriority="39"/>
-    <w:lsdException w:name="Table Theme" w:semiHidden="1" w:unhideWhenUsed="1"/>
     <w:lsdException w:name="Placeholder Text" w:semiHidden="1"/>
     <w:lsdException w:name="No Spacing" w:uiPriority="1" w:qFormat="1"/>
     <w:lsdException w:name="Light Shading" w:uiPriority="60"/>
@@ -499,6 +608,7 @@
     <w:lsdException w:name="Smart Hyperlink" w:semiHidden="1" w:unhideWhenUsed="1"/>
     <w:lsdException w:name="Hashtag" w:semiHidden="1" w:unhideWhenUsed="1"/>
     <w:lsdException w:name="Unresolved Mention" w:semiHidden="1" w:unhideWhenUsed="1"/>
+    <w:lsdException w:name="Smart Link" w:semiHidden="1" w:unhideWhenUsed="1"/>
   </w:latentStyles>
   <w:style w:type="paragraph" w:default="1" w:styleId="Normal">
     <w:name w:val="Normal"/>
@@ -507,6 +617,7 @@
   <w:style w:type="character" w:default="1" w:styleId="DefaultParagraphFont">
     <w:name w:val="Default Paragraph Font"/>
     <w:uiPriority w:val="1"/>
+    <w:semiHidden/>
     <w:unhideWhenUsed/>
   </w:style>
   <w:style w:type="table" w:default="1" w:styleId="TableNormal">
@@ -551,6 +662,18 @@
     <w:rPr>
       <w:color w:val="605E5C"/>
       <w:shd w:val="clear" w:color="auto" w:fill="E1DFDD"/>
+    </w:rPr>
+  </w:style>
+  <w:style w:type="character" w:styleId="FollowedHyperlink">
+    <w:name w:val="FollowedHyperlink"/>
+    <w:basedOn w:val="DefaultParagraphFont"/>
+    <w:uiPriority w:val="99"/>
+    <w:semiHidden/>
+    <w:unhideWhenUsed/>
+    <w:rsid w:val="00BE44B8"/>
+    <w:rPr>
+      <w:color w:val="954F72" w:themeColor="followedHyperlink"/>
+      <w:u w:val="single"/>
     </w:rPr>
   </w:style>
 </w:styles>

</xml_diff>

<commit_message>
Finished rough rough draft of paper and added some references
</commit_message>
<xml_diff>
--- a/Documents/References.docx
+++ b/Documents/References.docx
@@ -58,19 +58,7 @@
           <w:rPr>
             <w:rStyle w:val="Hyperlink"/>
           </w:rPr>
-          <w:t>http://science.time.com/2010/06/28/climate-change-and-spa</w:t>
-        </w:r>
-        <w:r>
-          <w:rPr>
-            <w:rStyle w:val="Hyperlink"/>
-          </w:rPr>
-          <w:t>c</w:t>
-        </w:r>
-        <w:r>
-          <w:rPr>
-            <w:rStyle w:val="Hyperlink"/>
-          </w:rPr>
-          <w:t>e-junk/</w:t>
+          <w:t>http://science.time.com/2010/06/28/climate-change-and-space-junk/</w:t>
         </w:r>
       </w:hyperlink>
     </w:p>
@@ -98,23 +86,7 @@
             <w:rFonts w:eastAsia="Times New Roman"/>
             <w:shd w:val="clear" w:color="auto" w:fill="FFFFFF"/>
           </w:rPr>
-          <w:t>https://www.space.com/6720-sp</w:t>
-        </w:r>
-        <w:r>
-          <w:rPr>
-            <w:rStyle w:val="Hyperlink"/>
-            <w:rFonts w:eastAsia="Times New Roman"/>
-            <w:shd w:val="clear" w:color="auto" w:fill="FFFFFF"/>
-          </w:rPr>
-          <w:t>a</w:t>
-        </w:r>
-        <w:r>
-          <w:rPr>
-            <w:rStyle w:val="Hyperlink"/>
-            <w:rFonts w:eastAsia="Times New Roman"/>
-            <w:shd w:val="clear" w:color="auto" w:fill="FFFFFF"/>
-          </w:rPr>
-          <w:t>ce-littering-impact-earths-atmosphere.html</w:t>
+          <w:t>https://www.space.com/6720-space-littering-impact-earths-atmosphere.html</w:t>
         </w:r>
       </w:hyperlink>
       <w:r>
@@ -135,19 +107,7 @@
           <w:rPr>
             <w:rStyle w:val="Hyperlink"/>
           </w:rPr>
-          <w:t>https://science.</w:t>
-        </w:r>
-        <w:r>
-          <w:rPr>
-            <w:rStyle w:val="Hyperlink"/>
-          </w:rPr>
-          <w:t>s</w:t>
-        </w:r>
-        <w:r>
-          <w:rPr>
-            <w:rStyle w:val="Hyperlink"/>
-          </w:rPr>
-          <w:t>ciencemag.org/content/311/5759/340/tab-pdf</w:t>
+          <w:t>https://science.sciencemag.org/content/311/5759/340/tab-pdf</w:t>
         </w:r>
       </w:hyperlink>
       <w:r>
@@ -208,6 +168,27 @@
           <w:shd w:val="clear" w:color="auto" w:fill="FFFFFF"/>
         </w:rPr>
         <w:t xml:space="preserve"> dust reflectors</w:t>
+      </w:r>
+    </w:p>
+    <w:p>
+      <w:pPr>
+        <w:spacing w:after="200"/>
+        <w:rPr>
+          <w:rFonts w:eastAsia="Times New Roman"/>
+          <w:color w:val="333333"/>
+          <w:shd w:val="clear" w:color="auto" w:fill="FFFFFF"/>
+        </w:rPr>
+      </w:pPr>
+      <w:hyperlink r:id="rId10" w:history="1">
+        <w:r>
+          <w:rPr>
+            <w:rStyle w:val="Hyperlink"/>
+          </w:rPr>
+          <w:t>https://www.esa.int/Our_Activities/Space_Transportation/Types_of_orbits</w:t>
+        </w:r>
+      </w:hyperlink>
+      <w:r>
+        <w:t xml:space="preserve"> types of orbits</w:t>
       </w:r>
       <w:bookmarkStart w:id="0" w:name="_GoBack"/>
       <w:bookmarkEnd w:id="0"/>
@@ -341,6 +322,7 @@
     <w:lsdException w:name="HTML Sample" w:semiHidden="1" w:unhideWhenUsed="1"/>
     <w:lsdException w:name="HTML Typewriter" w:semiHidden="1" w:unhideWhenUsed="1"/>
     <w:lsdException w:name="HTML Variable" w:semiHidden="1" w:unhideWhenUsed="1"/>
+    <w:lsdException w:name="Normal Table" w:semiHidden="1" w:unhideWhenUsed="1"/>
     <w:lsdException w:name="annotation subject" w:semiHidden="1" w:unhideWhenUsed="1"/>
     <w:lsdException w:name="No List" w:semiHidden="1" w:unhideWhenUsed="1"/>
     <w:lsdException w:name="Outline List 1" w:semiHidden="1" w:unhideWhenUsed="1"/>
@@ -387,8 +369,10 @@
     <w:lsdException w:name="Table Subtle 2" w:semiHidden="1" w:unhideWhenUsed="1"/>
     <w:lsdException w:name="Table Web 1" w:semiHidden="1" w:unhideWhenUsed="1"/>
     <w:lsdException w:name="Table Web 2" w:semiHidden="1" w:unhideWhenUsed="1"/>
+    <w:lsdException w:name="Table Web 3" w:semiHidden="1" w:unhideWhenUsed="1"/>
     <w:lsdException w:name="Balloon Text" w:semiHidden="1" w:unhideWhenUsed="1"/>
     <w:lsdException w:name="Table Grid" w:uiPriority="39"/>
+    <w:lsdException w:name="Table Theme" w:semiHidden="1" w:unhideWhenUsed="1"/>
     <w:lsdException w:name="Placeholder Text" w:semiHidden="1"/>
     <w:lsdException w:name="No Spacing" w:uiPriority="1" w:qFormat="1"/>
     <w:lsdException w:name="Light Shading" w:uiPriority="60"/>

</xml_diff>